<commit_message>
fix place of birth form12
</commit_message>
<xml_diff>
--- a/university-master/templates/template_2.docx
+++ b/university-master/templates/template_2.docx
@@ -1727,7 +1727,16 @@
           <w:rFonts w:ascii="Times New Roman" w:eastAsia="Times New Roman" w:hAnsi="Times New Roman"/>
           <w:sz w:val="23"/>
         </w:rPr>
-        <w:t>{province}</w:t>
+        <w:t>{place_of_birth2</w:t>
+      </w:r>
+      <w:bookmarkStart w:id="1" w:name="_GoBack"/>
+      <w:bookmarkEnd w:id="1"/>
+      <w:r>
+        <w:rPr>
+          <w:rFonts w:ascii="Times New Roman" w:eastAsia="Times New Roman" w:hAnsi="Times New Roman"/>
+          <w:sz w:val="23"/>
+        </w:rPr>
+        <w:t>}</w:t>
       </w:r>
       <w:r>
         <w:rPr>
@@ -5517,8 +5526,8 @@
           <w:sz w:val="24"/>
         </w:rPr>
       </w:pPr>
-      <w:bookmarkStart w:id="1" w:name="page2"/>
-      <w:bookmarkEnd w:id="1"/>
+      <w:bookmarkStart w:id="2" w:name="page2"/>
+      <w:bookmarkEnd w:id="2"/>
       <w:r>
         <w:rPr>
           <w:rFonts w:ascii="Times New Roman" w:eastAsia="Times New Roman" w:hAnsi="Times New Roman"/>
@@ -9086,8 +9095,6 @@
               </w:rPr>
               <w:t>10</w:t>
             </w:r>
-            <w:bookmarkStart w:id="2" w:name="_GoBack"/>
-            <w:bookmarkEnd w:id="2"/>
             <w:r>
               <w:rPr>
                 <w:rFonts w:ascii="Times New Roman" w:eastAsia="Times New Roman" w:hAnsi="Times New Roman" w:cs="Times New Roman"/>

</xml_diff>